<commit_message>
refactor(ui): padronizar headers com HeaderBar, ajustar FAB e melhorar cards
</commit_message>
<xml_diff>
--- a/Troia MVP.docx
+++ b/Troia MVP.docx
@@ -65,7 +65,7 @@
     <w:p>
       <w:r>
         <w:pict w14:anchorId="68E39F28">
-          <v:rect id="_x0000_i1133" style="width:0;height:1.5pt" o:hralign="center" o:hrstd="t" o:hr="t" fillcolor="#a0a0a0" stroked="f"/>
+          <v:rect id="_x0000_i1025" style="width:0;height:1.5pt" o:hralign="center" o:hrstd="t" o:hr="t" fillcolor="#a0a0a0" stroked="f"/>
         </w:pict>
       </w:r>
     </w:p>
@@ -114,7 +114,7 @@
     <w:p>
       <w:r>
         <w:pict w14:anchorId="7F5DA6FB">
-          <v:rect id="_x0000_i1134" style="width:0;height:1.5pt" o:hralign="center" o:hrstd="t" o:hr="t" fillcolor="#a0a0a0" stroked="f"/>
+          <v:rect id="_x0000_i1026" style="width:0;height:1.5pt" o:hralign="center" o:hrstd="t" o:hr="t" fillcolor="#a0a0a0" stroked="f"/>
         </w:pict>
       </w:r>
     </w:p>
@@ -309,7 +309,7 @@
     <w:p>
       <w:r>
         <w:pict w14:anchorId="46DBE923">
-          <v:rect id="_x0000_i1135" style="width:0;height:1.5pt" o:hralign="center" o:hrstd="t" o:hr="t" fillcolor="#a0a0a0" stroked="f"/>
+          <v:rect id="_x0000_i1027" style="width:0;height:1.5pt" o:hralign="center" o:hrstd="t" o:hr="t" fillcolor="#a0a0a0" stroked="f"/>
         </w:pict>
       </w:r>
     </w:p>
@@ -1247,7 +1247,7 @@
     <w:p>
       <w:r>
         <w:pict w14:anchorId="7D8BCA97">
-          <v:rect id="_x0000_i1136" style="width:0;height:1.5pt" o:hralign="center" o:hrstd="t" o:hr="t" fillcolor="#a0a0a0" stroked="f"/>
+          <v:rect id="_x0000_i1028" style="width:0;height:1.5pt" o:hralign="center" o:hrstd="t" o:hr="t" fillcolor="#a0a0a0" stroked="f"/>
         </w:pict>
       </w:r>
     </w:p>
@@ -1786,7 +1786,7 @@
     <w:p>
       <w:r>
         <w:pict w14:anchorId="76E7EBC1">
-          <v:rect id="_x0000_i1137" style="width:0;height:1.5pt" o:hralign="center" o:hrstd="t" o:hr="t" fillcolor="#a0a0a0" stroked="f"/>
+          <v:rect id="_x0000_i1029" style="width:0;height:1.5pt" o:hralign="center" o:hrstd="t" o:hr="t" fillcolor="#a0a0a0" stroked="f"/>
         </w:pict>
       </w:r>
     </w:p>
@@ -1924,7 +1924,7 @@
     <w:p>
       <w:r>
         <w:pict w14:anchorId="3A4C3058">
-          <v:rect id="_x0000_i1138" style="width:0;height:1.5pt" o:hralign="center" o:hrstd="t" o:hr="t" fillcolor="#a0a0a0" stroked="f"/>
+          <v:rect id="_x0000_i1030" style="width:0;height:1.5pt" o:hralign="center" o:hrstd="t" o:hr="t" fillcolor="#a0a0a0" stroked="f"/>
         </w:pict>
       </w:r>
     </w:p>
@@ -1959,14 +1959,14 @@
     <w:p>
       <w:r>
         <w:pict w14:anchorId="17E762BC">
-          <v:rect id="_x0000_i1139" style="width:0;height:1.5pt" o:hralign="center" o:hrstd="t" o:hr="t" fillcolor="#a0a0a0" stroked="f"/>
+          <v:rect id="_x0000_i1031" style="width:0;height:1.5pt" o:hralign="center" o:hrstd="t" o:hr="t" fillcolor="#a0a0a0" stroked="f"/>
         </w:pict>
       </w:r>
     </w:p>
     <w:p>
       <w:r>
         <w:pict w14:anchorId="22C373B5">
-          <v:rect id="_x0000_i1140" style="width:0;height:1.5pt" o:hralign="center" o:hrstd="t" o:hr="t" fillcolor="#a0a0a0" stroked="f"/>
+          <v:rect id="_x0000_i1032" style="width:0;height:1.5pt" o:hralign="center" o:hrstd="t" o:hr="t" fillcolor="#a0a0a0" stroked="f"/>
         </w:pict>
       </w:r>
     </w:p>
@@ -2002,7 +2002,7 @@
       <w:r>
         <w:lastRenderedPageBreak/>
         <w:pict w14:anchorId="3F3A9D14">
-          <v:rect id="_x0000_i1141" style="width:0;height:1.5pt" o:hralign="center" o:hrstd="t" o:hr="t" fillcolor="#a0a0a0" stroked="f"/>
+          <v:rect id="_x0000_i1033" style="width:0;height:1.5pt" o:hralign="center" o:hrstd="t" o:hr="t" fillcolor="#a0a0a0" stroked="f"/>
         </w:pict>
       </w:r>
     </w:p>
@@ -2047,7 +2047,7 @@
     <w:p>
       <w:r>
         <w:pict w14:anchorId="46A8D631">
-          <v:rect id="_x0000_i1142" style="width:0;height:1.5pt" o:hralign="center" o:hrstd="t" o:hr="t" fillcolor="#a0a0a0" stroked="f"/>
+          <v:rect id="_x0000_i1034" style="width:0;height:1.5pt" o:hralign="center" o:hrstd="t" o:hr="t" fillcolor="#a0a0a0" stroked="f"/>
         </w:pict>
       </w:r>
     </w:p>
@@ -2142,7 +2142,7 @@
     <w:p>
       <w:r>
         <w:pict w14:anchorId="562DEC0B">
-          <v:rect id="_x0000_i1143" style="width:0;height:1.5pt" o:hralign="center" o:hrstd="t" o:hr="t" fillcolor="#a0a0a0" stroked="f"/>
+          <v:rect id="_x0000_i1035" style="width:0;height:1.5pt" o:hralign="center" o:hrstd="t" o:hr="t" fillcolor="#a0a0a0" stroked="f"/>
         </w:pict>
       </w:r>
     </w:p>
@@ -2562,7 +2562,7 @@
     <w:p>
       <w:r>
         <w:pict w14:anchorId="3AC53E75">
-          <v:rect id="_x0000_i1144" style="width:0;height:1.5pt" o:hralign="center" o:hrstd="t" o:hr="t" fillcolor="#a0a0a0" stroked="f"/>
+          <v:rect id="_x0000_i1036" style="width:0;height:1.5pt" o:hralign="center" o:hrstd="t" o:hr="t" fillcolor="#a0a0a0" stroked="f"/>
         </w:pict>
       </w:r>
     </w:p>
@@ -2640,7 +2640,7 @@
     <w:p>
       <w:r>
         <w:pict w14:anchorId="3BF9EDE3">
-          <v:rect id="_x0000_i1145" style="width:0;height:1.5pt" o:hralign="center" o:hrstd="t" o:hr="t" fillcolor="#a0a0a0" stroked="f"/>
+          <v:rect id="_x0000_i1037" style="width:0;height:1.5pt" o:hralign="center" o:hrstd="t" o:hr="t" fillcolor="#a0a0a0" stroked="f"/>
         </w:pict>
       </w:r>
     </w:p>
@@ -2876,7 +2876,7 @@
     <w:p>
       <w:r>
         <w:pict w14:anchorId="7E280011">
-          <v:rect id="_x0000_i1146" style="width:0;height:1.5pt" o:hralign="center" o:hrstd="t" o:hr="t" fillcolor="#a0a0a0" stroked="f"/>
+          <v:rect id="_x0000_i1038" style="width:0;height:1.5pt" o:hralign="center" o:hrstd="t" o:hr="t" fillcolor="#a0a0a0" stroked="f"/>
         </w:pict>
       </w:r>
     </w:p>
@@ -3371,7 +3371,7 @@
     <w:p>
       <w:r>
         <w:pict w14:anchorId="5F978DE0">
-          <v:rect id="_x0000_i1147" style="width:0;height:1.5pt" o:hralign="center" o:hrstd="t" o:hr="t" fillcolor="#a0a0a0" stroked="f"/>
+          <v:rect id="_x0000_i1039" style="width:0;height:1.5pt" o:hralign="center" o:hrstd="t" o:hr="t" fillcolor="#a0a0a0" stroked="f"/>
         </w:pict>
       </w:r>
     </w:p>
@@ -3593,7 +3593,7 @@
     <w:p>
       <w:r>
         <w:pict w14:anchorId="542AB466">
-          <v:rect id="_x0000_i1148" style="width:0;height:1.5pt" o:hralign="center" o:hrstd="t" o:hr="t" fillcolor="#a0a0a0" stroked="f"/>
+          <v:rect id="_x0000_i1040" style="width:0;height:1.5pt" o:hralign="center" o:hrstd="t" o:hr="t" fillcolor="#a0a0a0" stroked="f"/>
         </w:pict>
       </w:r>
     </w:p>
@@ -3632,7 +3632,7 @@
     <w:p>
       <w:r>
         <w:pict w14:anchorId="055787B9">
-          <v:rect id="_x0000_i1149" style="width:0;height:1.5pt" o:hralign="center" o:hrstd="t" o:hr="t" fillcolor="#a0a0a0" stroked="f"/>
+          <v:rect id="_x0000_i1041" style="width:0;height:1.5pt" o:hralign="center" o:hrstd="t" o:hr="t" fillcolor="#a0a0a0" stroked="f"/>
         </w:pict>
       </w:r>
     </w:p>
@@ -3654,7 +3654,7 @@
     <w:p>
       <w:r>
         <w:pict w14:anchorId="09FE6F72">
-          <v:rect id="_x0000_i1150" style="width:0;height:1.5pt" o:hralign="center" o:hrstd="t" o:hr="t" fillcolor="#a0a0a0" stroked="f"/>
+          <v:rect id="_x0000_i1042" style="width:0;height:1.5pt" o:hralign="center" o:hrstd="t" o:hr="t" fillcolor="#a0a0a0" stroked="f"/>
         </w:pict>
       </w:r>
     </w:p>
@@ -8124,6 +8124,7 @@
   <w:style w:type="character" w:default="1" w:styleId="Fontepargpadro">
     <w:name w:val="Default Paragraph Font"/>
     <w:uiPriority w:val="1"/>
+    <w:semiHidden/>
     <w:unhideWhenUsed/>
   </w:style>
   <w:style w:type="table" w:default="1" w:styleId="Tabelanormal">

</xml_diff>